<commit_message>
cpp and header (final) in arthmetic && added and fixed Report && added some samples of enc and dec files [reminder: main not completed]
</commit_message>
<xml_diff>
--- a/hw1_p1/hw1_p1/Huffman_Report.docx
+++ b/hw1_p1/hw1_p1/Huffman_Report.docx
@@ -30,20 +30,34 @@
         <w:rPr>
           <w:b/>
           <w:bCs/>
-          <w:sz w:val="44"/>
-          <w:szCs w:val="44"/>
-          <w:u w:val="single"/>
-        </w:rPr>
-      </w:pPr>
-    </w:p>
-    <w:p>
-      <w:pPr>
-        <w:rPr>
           <w:sz w:val="40"/>
           <w:szCs w:val="40"/>
           <w:u w:val="single"/>
         </w:rPr>
       </w:pPr>
+      <w:proofErr w:type="spellStart"/>
+      <w:proofErr w:type="gramStart"/>
+      <w:r>
+        <w:rPr>
+          <w:b/>
+          <w:bCs/>
+          <w:sz w:val="40"/>
+          <w:szCs w:val="40"/>
+          <w:u w:val="single"/>
+        </w:rPr>
+        <w:t>huffman</w:t>
+      </w:r>
+      <w:proofErr w:type="spellEnd"/>
+      <w:proofErr w:type="gramEnd"/>
+    </w:p>
+    <w:p>
+      <w:pPr>
+        <w:rPr>
+          <w:sz w:val="40"/>
+          <w:szCs w:val="40"/>
+          <w:u w:val="single"/>
+        </w:rPr>
+      </w:pPr>
       <w:r>
         <w:rPr>
           <w:sz w:val="36"/>
@@ -173,82 +187,82 @@
       <w:r>
         <w:t>bits</w:t>
       </w:r>
+    </w:p>
+    <w:p>
+      <w:r>
+        <w:rPr>
+          <w:sz w:val="28"/>
+          <w:szCs w:val="28"/>
+          <w:u w:val="single"/>
+        </w:rPr>
+        <w:t>Omaha</w:t>
+      </w:r>
+      <w:r>
+        <w:rPr>
+          <w:sz w:val="28"/>
+          <w:szCs w:val="28"/>
+          <w:u w:val="single"/>
+        </w:rPr>
+        <w:t>:</w:t>
+      </w:r>
+      <w:r>
+        <w:t xml:space="preserve"> </w:t>
+      </w:r>
+      <w:r>
+        <w:rPr>
+          <w:sz w:val="24"/>
+          <w:szCs w:val="24"/>
+          <w:u w:val="single"/>
+        </w:rPr>
+        <w:t xml:space="preserve"> </w:t>
+      </w:r>
+      <w:r>
+        <w:t>456737</w:t>
+      </w:r>
+      <w:r>
+        <w:t xml:space="preserve"> </w:t>
+      </w:r>
+      <w:r>
+        <w:t>bits</w:t>
+      </w:r>
+    </w:p>
+    <w:p>
+      <w:pPr>
+        <w:rPr>
+          <w:sz w:val="24"/>
+          <w:szCs w:val="24"/>
+          <w:u w:val="single"/>
+        </w:rPr>
+      </w:pPr>
+    </w:p>
+    <w:p>
+      <w:pPr>
+        <w:rPr>
+          <w:sz w:val="24"/>
+          <w:szCs w:val="24"/>
+          <w:u w:val="single"/>
+        </w:rPr>
+      </w:pPr>
+      <w:proofErr w:type="gramStart"/>
+      <w:r>
+        <w:rPr>
+          <w:sz w:val="32"/>
+          <w:szCs w:val="32"/>
+          <w:u w:val="single"/>
+        </w:rPr>
+        <w:t>decorrelation</w:t>
+      </w:r>
+      <w:proofErr w:type="gramEnd"/>
+      <w:r>
+        <w:rPr>
+          <w:sz w:val="32"/>
+          <w:szCs w:val="32"/>
+          <w:u w:val="single"/>
+        </w:rPr>
+        <w:t>:</w:t>
+      </w:r>
       <w:bookmarkStart w:id="0" w:name="_GoBack"/>
       <w:bookmarkEnd w:id="0"/>
-    </w:p>
-    <w:p>
-      <w:r>
-        <w:rPr>
-          <w:sz w:val="28"/>
-          <w:szCs w:val="28"/>
-          <w:u w:val="single"/>
-        </w:rPr>
-        <w:t>Omaha</w:t>
-      </w:r>
-      <w:r>
-        <w:rPr>
-          <w:sz w:val="28"/>
-          <w:szCs w:val="28"/>
-          <w:u w:val="single"/>
-        </w:rPr>
-        <w:t>:</w:t>
-      </w:r>
-      <w:r>
-        <w:t xml:space="preserve"> </w:t>
-      </w:r>
-      <w:r>
-        <w:rPr>
-          <w:sz w:val="24"/>
-          <w:szCs w:val="24"/>
-          <w:u w:val="single"/>
-        </w:rPr>
-        <w:t xml:space="preserve"> </w:t>
-      </w:r>
-      <w:r>
-        <w:t>456737</w:t>
-      </w:r>
-      <w:r>
-        <w:t xml:space="preserve"> </w:t>
-      </w:r>
-      <w:r>
-        <w:t>bits</w:t>
-      </w:r>
-    </w:p>
-    <w:p>
-      <w:pPr>
-        <w:rPr>
-          <w:sz w:val="24"/>
-          <w:szCs w:val="24"/>
-          <w:u w:val="single"/>
-        </w:rPr>
-      </w:pPr>
-    </w:p>
-    <w:p>
-      <w:pPr>
-        <w:rPr>
-          <w:sz w:val="24"/>
-          <w:szCs w:val="24"/>
-          <w:u w:val="single"/>
-        </w:rPr>
-      </w:pPr>
-      <w:proofErr w:type="gramStart"/>
-      <w:r>
-        <w:rPr>
-          <w:sz w:val="32"/>
-          <w:szCs w:val="32"/>
-          <w:u w:val="single"/>
-        </w:rPr>
-        <w:t>decorrelation</w:t>
-      </w:r>
-      <w:proofErr w:type="gramEnd"/>
-      <w:r>
-        <w:rPr>
-          <w:sz w:val="32"/>
-          <w:szCs w:val="32"/>
-          <w:u w:val="single"/>
-        </w:rPr>
-        <w:t>:</w:t>
-      </w:r>
     </w:p>
     <w:p>
       <w:pPr>
@@ -1087,7 +1101,7 @@
 </file>
 
 <file path=customXml/itemProps1.xml><?xml version="1.0" encoding="utf-8"?>
-<ds:datastoreItem xmlns:ds="http://schemas.openxmlformats.org/officeDocument/2006/customXml" ds:itemID="{56094DCA-AB94-42ED-8C48-12403EF03DAA}">
+<ds:datastoreItem xmlns:ds="http://schemas.openxmlformats.org/officeDocument/2006/customXml" ds:itemID="{F1C31205-5325-4B18-A9B2-73DFE525F811}">
   <ds:schemaRefs>
     <ds:schemaRef ds:uri="http://schemas.openxmlformats.org/officeDocument/2006/bibliography"/>
   </ds:schemaRefs>

</xml_diff>